<commit_message>
updated to correct notes file
</commit_message>
<xml_diff>
--- a/NOTES FOR PROJECT 2.docx
+++ b/NOTES FOR PROJECT 2.docx
@@ -129,6 +129,45 @@
         </w:rPr>
         <w:t>Look into thumbnails as links for the smaller visualizations to link to the big ones on separate pages.,</w:t>
       </w:r>
+    </w:p>
+    <w:p>
+      <w:pPr>
+        <w:rPr>
+          <w:sz w:val="24"/>
+          <w:szCs w:val="24"/>
+        </w:rPr>
+      </w:pPr>
+    </w:p>
+    <w:p>
+      <w:pPr>
+        <w:rPr>
+          <w:sz w:val="24"/>
+          <w:szCs w:val="24"/>
+        </w:rPr>
+      </w:pPr>
+    </w:p>
+    <w:p>
+      <w:pPr>
+        <w:rPr>
+          <w:sz w:val="24"/>
+          <w:szCs w:val="24"/>
+        </w:rPr>
+      </w:pPr>
+      <w:r>
+        <w:rPr>
+          <w:sz w:val="24"/>
+          <w:szCs w:val="24"/>
+        </w:rPr>
+        <w:t>Custom Content in thumbnails is the scorecard format--- maybe usable for us.</w:t>
+      </w:r>
+    </w:p>
+    <w:p>
+      <w:pPr>
+        <w:rPr>
+          <w:sz w:val="24"/>
+          <w:szCs w:val="24"/>
+        </w:rPr>
+      </w:pPr>
       <w:bookmarkStart w:id="0" w:name="_GoBack"/>
       <w:bookmarkEnd w:id="0"/>
     </w:p>

</xml_diff>

<commit_message>
updated adam and forrest front end files
</commit_message>
<xml_diff>
--- a/NOTES FOR PROJECT 2.docx
+++ b/NOTES FOR PROJECT 2.docx
@@ -50,7 +50,7 @@
         </w:rPr>
         <w:t xml:space="preserve">From bootstrap site:  </w:t>
       </w:r>
-      <w:hyperlink r:id="rId4" w:history="1">
+      <w:hyperlink r:id="rId4" w:anchor="navbar" w:history="1">
         <w:r>
           <w:rPr>
             <w:rStyle w:val="Hyperlink"/>
@@ -168,6 +168,202 @@
           <w:szCs w:val="24"/>
         </w:rPr>
       </w:pPr>
+    </w:p>
+    <w:p>
+      <w:pPr>
+        <w:rPr>
+          <w:sz w:val="24"/>
+          <w:szCs w:val="24"/>
+        </w:rPr>
+      </w:pPr>
+    </w:p>
+    <w:p>
+      <w:pPr>
+        <w:rPr>
+          <w:sz w:val="24"/>
+          <w:szCs w:val="24"/>
+        </w:rPr>
+      </w:pPr>
+      <w:hyperlink r:id="rId5" w:history="1">
+        <w:r>
+          <w:rPr>
+            <w:rStyle w:val="Hyperlink"/>
+            <w:sz w:val="24"/>
+            <w:szCs w:val="24"/>
+          </w:rPr>
+          <w:t>https://getbootstrap.com/docs/3.3/css/#grid-example-fluid</w:t>
+        </w:r>
+      </w:hyperlink>
+    </w:p>
+    <w:p>
+      <w:pPr>
+        <w:rPr>
+          <w:sz w:val="24"/>
+          <w:szCs w:val="24"/>
+        </w:rPr>
+      </w:pPr>
+      <w:r>
+        <w:rPr>
+          <w:sz w:val="24"/>
+          <w:szCs w:val="24"/>
+        </w:rPr>
+        <w:t>GRID SYSTEM FLUIID CONTAINER for website content spacing…</w:t>
+      </w:r>
+    </w:p>
+    <w:p>
+      <w:pPr>
+        <w:rPr>
+          <w:sz w:val="24"/>
+          <w:szCs w:val="24"/>
+        </w:rPr>
+      </w:pPr>
+    </w:p>
+    <w:p>
+      <w:pPr>
+        <w:rPr>
+          <w:sz w:val="24"/>
+          <w:szCs w:val="24"/>
+        </w:rPr>
+      </w:pPr>
+    </w:p>
+    <w:p>
+      <w:pPr>
+        <w:rPr>
+          <w:sz w:val="24"/>
+          <w:szCs w:val="24"/>
+        </w:rPr>
+      </w:pPr>
+    </w:p>
+    <w:p>
+      <w:pPr>
+        <w:rPr>
+          <w:sz w:val="24"/>
+          <w:szCs w:val="24"/>
+        </w:rPr>
+      </w:pPr>
+      <w:hyperlink r:id="rId6" w:history="1">
+        <w:r>
+          <w:rPr>
+            <w:rStyle w:val="Hyperlink"/>
+            <w:sz w:val="24"/>
+            <w:szCs w:val="24"/>
+          </w:rPr>
+          <w:t>https://getbootstrap.com/docs/3.3/css/#forms</w:t>
+        </w:r>
+      </w:hyperlink>
+    </w:p>
+    <w:p>
+      <w:pPr>
+        <w:rPr>
+          <w:sz w:val="24"/>
+          <w:szCs w:val="24"/>
+        </w:rPr>
+      </w:pPr>
+      <w:r>
+        <w:rPr>
+          <w:sz w:val="24"/>
+          <w:szCs w:val="24"/>
+        </w:rPr>
+        <w:t>FORMS to search for schools.</w:t>
+      </w:r>
+    </w:p>
+    <w:p>
+      <w:pPr>
+        <w:rPr>
+          <w:sz w:val="24"/>
+          <w:szCs w:val="24"/>
+        </w:rPr>
+      </w:pPr>
+    </w:p>
+    <w:p>
+      <w:pPr>
+        <w:rPr>
+          <w:sz w:val="24"/>
+          <w:szCs w:val="24"/>
+        </w:rPr>
+      </w:pPr>
+    </w:p>
+    <w:p>
+      <w:pPr>
+        <w:rPr>
+          <w:sz w:val="24"/>
+          <w:szCs w:val="24"/>
+        </w:rPr>
+      </w:pPr>
+      <w:hyperlink r:id="rId7" w:history="1">
+        <w:r>
+          <w:rPr>
+            <w:rStyle w:val="Hyperlink"/>
+            <w:sz w:val="24"/>
+            <w:szCs w:val="24"/>
+          </w:rPr>
+          <w:t>https://getbootstrap.com/docs/3.3/css/#tables</w:t>
+        </w:r>
+      </w:hyperlink>
+    </w:p>
+    <w:p>
+      <w:pPr>
+        <w:rPr>
+          <w:sz w:val="24"/>
+          <w:szCs w:val="24"/>
+        </w:rPr>
+      </w:pPr>
+      <w:r>
+        <w:rPr>
+          <w:sz w:val="24"/>
+          <w:szCs w:val="24"/>
+        </w:rPr>
+        <w:t>TABLES to be destinations from forms…</w:t>
+      </w:r>
+    </w:p>
+    <w:p>
+      <w:pPr>
+        <w:rPr>
+          <w:sz w:val="24"/>
+          <w:szCs w:val="24"/>
+        </w:rPr>
+      </w:pPr>
+    </w:p>
+    <w:p>
+      <w:pPr>
+        <w:rPr>
+          <w:sz w:val="24"/>
+          <w:szCs w:val="24"/>
+        </w:rPr>
+      </w:pPr>
+    </w:p>
+    <w:p>
+      <w:pPr>
+        <w:rPr>
+          <w:sz w:val="24"/>
+          <w:szCs w:val="24"/>
+        </w:rPr>
+      </w:pPr>
+      <w:hyperlink r:id="rId8" w:history="1">
+        <w:r>
+          <w:rPr>
+            <w:rStyle w:val="Hyperlink"/>
+            <w:sz w:val="24"/>
+            <w:szCs w:val="24"/>
+          </w:rPr>
+          <w:t>https://getbootstrap.com/docs/3.3/css/#responsive-utilities</w:t>
+        </w:r>
+      </w:hyperlink>
+    </w:p>
+    <w:p>
+      <w:pPr>
+        <w:rPr>
+          <w:sz w:val="24"/>
+          <w:szCs w:val="24"/>
+        </w:rPr>
+      </w:pPr>
+      <w:r>
+        <w:rPr>
+          <w:sz w:val="24"/>
+          <w:szCs w:val="24"/>
+        </w:rPr>
+        <w:t xml:space="preserve">MOBILE friendly </w:t>
+      </w:r>
       <w:bookmarkStart w:id="0" w:name="_GoBack"/>
       <w:bookmarkEnd w:id="0"/>
     </w:p>

</xml_diff>